<commit_message>
interface: home, login, register, forgot password processing logic: login, register, forgot password
</commit_message>
<xml_diff>
--- a/csdl/ChatApp_ThietKe-CSDL.docx
+++ b/csdl/ChatApp_ThietKe-CSDL.docx
@@ -9,33 +9,11 @@
           <w:color w:val="auto"/>
         </w:rPr>
       </w:pPr>
-      <w:proofErr w:type="spellStart"/>
       <w:r>
         <w:rPr>
           <w:color w:val="auto"/>
         </w:rPr>
-        <w:t>Sơ</w:t>
-      </w:r>
-      <w:proofErr w:type="spellEnd"/>
-      <w:r>
-        <w:rPr>
-          <w:color w:val="auto"/>
-        </w:rPr>
-        <w:t xml:space="preserve"> </w:t>
-      </w:r>
-      <w:proofErr w:type="spellStart"/>
-      <w:r>
-        <w:rPr>
-          <w:color w:val="auto"/>
-        </w:rPr>
-        <w:t>đồ</w:t>
-      </w:r>
-      <w:proofErr w:type="spellEnd"/>
-      <w:r>
-        <w:rPr>
-          <w:color w:val="auto"/>
-        </w:rPr>
-        <w:t xml:space="preserve"> ERD</w:t>
+        <w:t>Sơ đồ ERD</w:t>
       </w:r>
       <w:r>
         <w:rPr>
@@ -46,6 +24,9 @@
     </w:p>
     <w:p>
       <w:r>
+        <w:rPr>
+          <w:noProof/>
+        </w:rPr>
         <w:drawing>
           <wp:inline distT="0" distB="0" distL="0" distR="0" wp14:anchorId="63302523" wp14:editId="1327A194">
             <wp:extent cx="5713474" cy="3467100"/>
@@ -104,56 +85,17 @@
         <w:spacing w:line="240" w:lineRule="auto"/>
       </w:pPr>
       <w:r>
-        <w:t xml:space="preserve">id: ID </w:t>
+        <w:t>id: ID người dùng</w:t>
       </w:r>
-      <w:proofErr w:type="spellStart"/>
-      <w:r>
-        <w:t>người</w:t>
-      </w:r>
-      <w:proofErr w:type="spellEnd"/>
-      <w:r>
-        <w:t xml:space="preserve"> </w:t>
-      </w:r>
-      <w:proofErr w:type="spellStart"/>
-      <w:r>
-        <w:t>dùng</w:t>
-      </w:r>
-      <w:proofErr w:type="spellEnd"/>
     </w:p>
     <w:p>
       <w:pPr>
         <w:pStyle w:val="ListBullet"/>
         <w:spacing w:line="240" w:lineRule="auto"/>
       </w:pPr>
-      <w:proofErr w:type="spellStart"/>
       <w:r>
-        <w:t>userName</w:t>
+        <w:t>userName: Tên đăng nhập</w:t>
       </w:r>
-      <w:proofErr w:type="spellEnd"/>
-      <w:r>
-        <w:t xml:space="preserve">: </w:t>
-      </w:r>
-      <w:proofErr w:type="spellStart"/>
-      <w:r>
-        <w:t>Tên</w:t>
-      </w:r>
-      <w:proofErr w:type="spellEnd"/>
-      <w:r>
-        <w:t xml:space="preserve"> </w:t>
-      </w:r>
-      <w:proofErr w:type="spellStart"/>
-      <w:r>
-        <w:t>đăng</w:t>
-      </w:r>
-      <w:proofErr w:type="spellEnd"/>
-      <w:r>
-        <w:t xml:space="preserve"> </w:t>
-      </w:r>
-      <w:proofErr w:type="spellStart"/>
-      <w:r>
-        <w:t>nhập</w:t>
-      </w:r>
-      <w:proofErr w:type="spellEnd"/>
     </w:p>
     <w:p>
       <w:pPr>
@@ -290,16 +232,8 @@
         <w:rPr>
           <w:color w:val="auto"/>
         </w:rPr>
-        <w:t xml:space="preserve">3. </w:t>
+        <w:t>3. chatGroup</w:t>
       </w:r>
-      <w:proofErr w:type="spellStart"/>
-      <w:r>
-        <w:rPr>
-          <w:color w:val="auto"/>
-        </w:rPr>
-        <w:t>chatGroup</w:t>
-      </w:r>
-      <w:proofErr w:type="spellEnd"/>
     </w:p>
     <w:p>
       <w:pPr>
@@ -661,6 +595,252 @@
       <w:r>
         <w:t>readAt: Ngày đọc (nếu có)</w:t>
       </w:r>
+    </w:p>
+    <w:p>
+      <w:pPr>
+        <w:pStyle w:val="Heading1"/>
+        <w:spacing w:line="240" w:lineRule="auto"/>
+        <w:rPr>
+          <w:color w:val="auto"/>
+        </w:rPr>
+      </w:pPr>
+      <w:r>
+        <w:rPr>
+          <w:color w:val="auto"/>
+        </w:rPr>
+        <w:t>7</w:t>
+      </w:r>
+      <w:r>
+        <w:rPr>
+          <w:color w:val="auto"/>
+        </w:rPr>
+        <w:t xml:space="preserve">. </w:t>
+      </w:r>
+      <w:r>
+        <w:rPr>
+          <w:color w:val="auto"/>
+        </w:rPr>
+        <w:t>friends</w:t>
+      </w:r>
+      <w:r>
+        <w:rPr>
+          <w:color w:val="auto"/>
+        </w:rPr>
+        <w:t xml:space="preserve"> </w:t>
+      </w:r>
+    </w:p>
+    <w:p>
+      <w:pPr>
+        <w:pStyle w:val="ListBullet"/>
+        <w:spacing w:line="240" w:lineRule="auto"/>
+      </w:pPr>
+      <w:r>
+        <w:t>id:</w:t>
+      </w:r>
+    </w:p>
+    <w:p>
+      <w:pPr>
+        <w:pStyle w:val="ListBullet"/>
+        <w:spacing w:line="240" w:lineRule="auto"/>
+      </w:pPr>
+      <w:r>
+        <w:lastRenderedPageBreak/>
+        <w:t>user1:</w:t>
+      </w:r>
+    </w:p>
+    <w:p>
+      <w:pPr>
+        <w:pStyle w:val="ListBullet"/>
+        <w:spacing w:line="240" w:lineRule="auto"/>
+      </w:pPr>
+      <w:r>
+        <w:t>user2:</w:t>
+      </w:r>
+    </w:p>
+    <w:p>
+      <w:pPr>
+        <w:pStyle w:val="ListBullet"/>
+        <w:spacing w:line="240" w:lineRule="auto"/>
+      </w:pPr>
+      <w:r>
+        <w:t xml:space="preserve">status: </w:t>
+      </w:r>
+      <w:r>
+        <w:t>pending | accepted | blocked | rejected</w:t>
+      </w:r>
+    </w:p>
+    <w:p>
+      <w:pPr>
+        <w:pStyle w:val="ListBullet"/>
+        <w:spacing w:line="240" w:lineRule="auto"/>
+      </w:pPr>
+      <w:r>
+        <w:t>createAt:</w:t>
+      </w:r>
+    </w:p>
+    <w:p>
+      <w:pPr>
+        <w:pStyle w:val="ListBullet"/>
+        <w:spacing w:line="240" w:lineRule="auto"/>
+      </w:pPr>
+      <w:r>
+        <w:t>acceptAt:</w:t>
+      </w:r>
+    </w:p>
+    <w:p>
+      <w:pPr>
+        <w:pStyle w:val="Heading1"/>
+        <w:spacing w:line="240" w:lineRule="auto"/>
+        <w:rPr>
+          <w:color w:val="auto"/>
+        </w:rPr>
+      </w:pPr>
+      <w:r>
+        <w:rPr>
+          <w:color w:val="auto"/>
+        </w:rPr>
+        <w:t>8</w:t>
+      </w:r>
+      <w:r>
+        <w:rPr>
+          <w:color w:val="auto"/>
+        </w:rPr>
+        <w:t xml:space="preserve">. </w:t>
+      </w:r>
+      <w:r>
+        <w:rPr>
+          <w:color w:val="auto"/>
+        </w:rPr>
+        <w:t>callLogs</w:t>
+      </w:r>
+    </w:p>
+    <w:p>
+      <w:pPr>
+        <w:pStyle w:val="ListParagraph"/>
+        <w:numPr>
+          <w:ilvl w:val="0"/>
+          <w:numId w:val="10"/>
+        </w:numPr>
+      </w:pPr>
+      <w:r>
+        <w:t>id:</w:t>
+      </w:r>
+    </w:p>
+    <w:p>
+      <w:pPr>
+        <w:pStyle w:val="ListParagraph"/>
+        <w:numPr>
+          <w:ilvl w:val="0"/>
+          <w:numId w:val="10"/>
+        </w:numPr>
+      </w:pPr>
+      <w:r>
+        <w:t>callerId: Người gọi</w:t>
+      </w:r>
+    </w:p>
+    <w:p>
+      <w:pPr>
+        <w:pStyle w:val="ListParagraph"/>
+        <w:numPr>
+          <w:ilvl w:val="0"/>
+          <w:numId w:val="10"/>
+        </w:numPr>
+      </w:pPr>
+      <w:r>
+        <w:t>receiverId: Người nhận</w:t>
+      </w:r>
+    </w:p>
+    <w:p>
+      <w:pPr>
+        <w:pStyle w:val="ListParagraph"/>
+        <w:numPr>
+          <w:ilvl w:val="0"/>
+          <w:numId w:val="10"/>
+        </w:numPr>
+      </w:pPr>
+      <w:r>
+        <w:t>isGroupCall: nếu gọi nhóm</w:t>
+      </w:r>
+    </w:p>
+    <w:p>
+      <w:pPr>
+        <w:pStyle w:val="ListParagraph"/>
+        <w:numPr>
+          <w:ilvl w:val="0"/>
+          <w:numId w:val="10"/>
+        </w:numPr>
+      </w:pPr>
+      <w:r>
+        <w:t>groupId: nếu là group call thì lưu ID nhóm</w:t>
+      </w:r>
+    </w:p>
+    <w:p>
+      <w:pPr>
+        <w:pStyle w:val="ListParagraph"/>
+        <w:numPr>
+          <w:ilvl w:val="0"/>
+          <w:numId w:val="10"/>
+        </w:numPr>
+      </w:pPr>
+      <w:r>
+        <w:t>type: voice | video</w:t>
+      </w:r>
+    </w:p>
+    <w:p>
+      <w:pPr>
+        <w:pStyle w:val="ListParagraph"/>
+        <w:numPr>
+          <w:ilvl w:val="0"/>
+          <w:numId w:val="10"/>
+        </w:numPr>
+      </w:pPr>
+      <w:r>
+        <w:t>startedAt: Thời điểm bắt đầu gọi</w:t>
+      </w:r>
+    </w:p>
+    <w:p>
+      <w:pPr>
+        <w:pStyle w:val="ListParagraph"/>
+        <w:numPr>
+          <w:ilvl w:val="0"/>
+          <w:numId w:val="10"/>
+        </w:numPr>
+      </w:pPr>
+      <w:r>
+        <w:t>endedAt: Thời điểm kết thúc (null nếu missed)</w:t>
+      </w:r>
+    </w:p>
+    <w:p>
+      <w:pPr>
+        <w:pStyle w:val="ListParagraph"/>
+        <w:numPr>
+          <w:ilvl w:val="0"/>
+          <w:numId w:val="10"/>
+        </w:numPr>
+      </w:pPr>
+      <w:r>
+        <w:t>status: completed | missed | rejected | cancelled</w:t>
+      </w:r>
+    </w:p>
+    <w:p>
+      <w:pPr>
+        <w:pStyle w:val="ListBullet"/>
+        <w:numPr>
+          <w:ilvl w:val="0"/>
+          <w:numId w:val="0"/>
+        </w:numPr>
+        <w:spacing w:line="240" w:lineRule="auto"/>
+      </w:pPr>
+    </w:p>
+    <w:p>
+      <w:pPr>
+        <w:pStyle w:val="ListBullet"/>
+        <w:numPr>
+          <w:ilvl w:val="0"/>
+          <w:numId w:val="0"/>
+        </w:numPr>
+        <w:spacing w:line="240" w:lineRule="auto"/>
+      </w:pPr>
     </w:p>
     <w:sectPr>
       <w:pgSz w:w="12240" w:h="15840"/>
@@ -827,7 +1007,7 @@
   <w:abstractNum w:abstractNumId="8" w15:restartNumberingAfterBreak="0">
     <w:nsid w:val="FFFFFF89"/>
     <w:multiLevelType w:val="singleLevel"/>
-    <w:tmpl w:val="29761A62"/>
+    <w:tmpl w:val="B704C91C"/>
     <w:lvl w:ilvl="0">
       <w:start w:val="1"/>
       <w:numFmt w:val="bullet"/>
@@ -842,6 +1022,119 @@
       </w:pPr>
       <w:rPr>
         <w:rFonts w:ascii="Symbol" w:hAnsi="Symbol" w:hint="default"/>
+      </w:rPr>
+    </w:lvl>
+  </w:abstractNum>
+  <w:abstractNum w:abstractNumId="9" w15:restartNumberingAfterBreak="0">
+    <w:nsid w:val="387C3D8D"/>
+    <w:multiLevelType w:val="hybridMultilevel"/>
+    <w:tmpl w:val="392804D8"/>
+    <w:lvl w:ilvl="0" w:tplc="042A0001">
+      <w:start w:val="1"/>
+      <w:numFmt w:val="bullet"/>
+      <w:lvlText w:val=""/>
+      <w:lvlJc w:val="left"/>
+      <w:pPr>
+        <w:ind w:left="360" w:hanging="360"/>
+      </w:pPr>
+      <w:rPr>
+        <w:rFonts w:ascii="Symbol" w:hAnsi="Symbol" w:hint="default"/>
+      </w:rPr>
+    </w:lvl>
+    <w:lvl w:ilvl="1" w:tplc="042A0003" w:tentative="1">
+      <w:start w:val="1"/>
+      <w:numFmt w:val="bullet"/>
+      <w:lvlText w:val="o"/>
+      <w:lvlJc w:val="left"/>
+      <w:pPr>
+        <w:ind w:left="1080" w:hanging="360"/>
+      </w:pPr>
+      <w:rPr>
+        <w:rFonts w:ascii="Courier New" w:hAnsi="Courier New" w:cs="Courier New" w:hint="default"/>
+      </w:rPr>
+    </w:lvl>
+    <w:lvl w:ilvl="2" w:tplc="042A0005" w:tentative="1">
+      <w:start w:val="1"/>
+      <w:numFmt w:val="bullet"/>
+      <w:lvlText w:val=""/>
+      <w:lvlJc w:val="left"/>
+      <w:pPr>
+        <w:ind w:left="1800" w:hanging="360"/>
+      </w:pPr>
+      <w:rPr>
+        <w:rFonts w:ascii="Wingdings" w:hAnsi="Wingdings" w:hint="default"/>
+      </w:rPr>
+    </w:lvl>
+    <w:lvl w:ilvl="3" w:tplc="042A0001" w:tentative="1">
+      <w:start w:val="1"/>
+      <w:numFmt w:val="bullet"/>
+      <w:lvlText w:val=""/>
+      <w:lvlJc w:val="left"/>
+      <w:pPr>
+        <w:ind w:left="2520" w:hanging="360"/>
+      </w:pPr>
+      <w:rPr>
+        <w:rFonts w:ascii="Symbol" w:hAnsi="Symbol" w:hint="default"/>
+      </w:rPr>
+    </w:lvl>
+    <w:lvl w:ilvl="4" w:tplc="042A0003" w:tentative="1">
+      <w:start w:val="1"/>
+      <w:numFmt w:val="bullet"/>
+      <w:lvlText w:val="o"/>
+      <w:lvlJc w:val="left"/>
+      <w:pPr>
+        <w:ind w:left="3240" w:hanging="360"/>
+      </w:pPr>
+      <w:rPr>
+        <w:rFonts w:ascii="Courier New" w:hAnsi="Courier New" w:cs="Courier New" w:hint="default"/>
+      </w:rPr>
+    </w:lvl>
+    <w:lvl w:ilvl="5" w:tplc="042A0005" w:tentative="1">
+      <w:start w:val="1"/>
+      <w:numFmt w:val="bullet"/>
+      <w:lvlText w:val=""/>
+      <w:lvlJc w:val="left"/>
+      <w:pPr>
+        <w:ind w:left="3960" w:hanging="360"/>
+      </w:pPr>
+      <w:rPr>
+        <w:rFonts w:ascii="Wingdings" w:hAnsi="Wingdings" w:hint="default"/>
+      </w:rPr>
+    </w:lvl>
+    <w:lvl w:ilvl="6" w:tplc="042A0001" w:tentative="1">
+      <w:start w:val="1"/>
+      <w:numFmt w:val="bullet"/>
+      <w:lvlText w:val=""/>
+      <w:lvlJc w:val="left"/>
+      <w:pPr>
+        <w:ind w:left="4680" w:hanging="360"/>
+      </w:pPr>
+      <w:rPr>
+        <w:rFonts w:ascii="Symbol" w:hAnsi="Symbol" w:hint="default"/>
+      </w:rPr>
+    </w:lvl>
+    <w:lvl w:ilvl="7" w:tplc="042A0003" w:tentative="1">
+      <w:start w:val="1"/>
+      <w:numFmt w:val="bullet"/>
+      <w:lvlText w:val="o"/>
+      <w:lvlJc w:val="left"/>
+      <w:pPr>
+        <w:ind w:left="5400" w:hanging="360"/>
+      </w:pPr>
+      <w:rPr>
+        <w:rFonts w:ascii="Courier New" w:hAnsi="Courier New" w:cs="Courier New" w:hint="default"/>
+      </w:rPr>
+    </w:lvl>
+    <w:lvl w:ilvl="8" w:tplc="042A0005" w:tentative="1">
+      <w:start w:val="1"/>
+      <w:numFmt w:val="bullet"/>
+      <w:lvlText w:val=""/>
+      <w:lvlJc w:val="left"/>
+      <w:pPr>
+        <w:ind w:left="6120" w:hanging="360"/>
+      </w:pPr>
+      <w:rPr>
+        <w:rFonts w:ascii="Wingdings" w:hAnsi="Wingdings" w:hint="default"/>
       </w:rPr>
     </w:lvl>
   </w:abstractNum>
@@ -871,6 +1164,9 @@
   </w:num>
   <w:num w:numId="9" w16cid:durableId="2137139027">
     <w:abstractNumId w:val="0"/>
+  </w:num>
+  <w:num w:numId="10" w16cid:durableId="610936798">
+    <w:abstractNumId w:val="9"/>
   </w:num>
 </w:numbering>
 </file>
@@ -1478,7 +1774,6 @@
   <w:style w:type="character" w:default="1" w:styleId="DefaultParagraphFont">
     <w:name w:val="Default Paragraph Font"/>
     <w:uiPriority w:val="1"/>
-    <w:semiHidden/>
     <w:unhideWhenUsed/>
   </w:style>
   <w:style w:type="table" w:default="1" w:styleId="TableNormal">

</xml_diff>